<commit_message>
Added visualization of feature split during prediction
</commit_message>
<xml_diff>
--- a/HW5/Homework_5_Writeup.docx
+++ b/HW5/Homework_5_Writeup.docx
@@ -47,21 +47,7 @@
         <w:rPr>
           <w:i/>
         </w:rPr>
-        <w:t xml:space="preserve">Antonio </w:t>
-      </w:r>
-      <w:proofErr w:type="spellStart"/>
-      <w:r>
-        <w:rPr>
-          <w:i/>
-        </w:rPr>
-        <w:t>Rohit</w:t>
-      </w:r>
-      <w:proofErr w:type="spellEnd"/>
-      <w:r>
-        <w:rPr>
-          <w:i/>
-        </w:rPr>
-        <w:t xml:space="preserve"> de Lima Fernandes</w:t>
+        <w:t>Antonio Rohit de Lima Fernandes</w:t>
       </w:r>
     </w:p>
     <w:p>
@@ -109,25 +95,7 @@
           <w:sz w:val="22"/>
           <w:szCs w:val="22"/>
         </w:rPr>
-        <w:t xml:space="preserve">I implemented the decision tree as a class, as recommended by the spec. It was rewarding to build it completely from scratch without any help, but took a little while, and hence is minimalistic as of now. There is no pruning, dealing with attributes, heuristics for faster training, or </w:t>
-      </w:r>
-      <w:proofErr w:type="spellStart"/>
-      <w:r>
-        <w:rPr>
-          <w:rFonts w:ascii="Times New Roman" w:hAnsi="Times New Roman" w:cs="Times New Roman"/>
-          <w:sz w:val="22"/>
-          <w:szCs w:val="22"/>
-        </w:rPr>
-        <w:t>Adaboost</w:t>
-      </w:r>
-      <w:proofErr w:type="spellEnd"/>
-      <w:r>
-        <w:rPr>
-          <w:rFonts w:ascii="Times New Roman" w:hAnsi="Times New Roman" w:cs="Times New Roman"/>
-          <w:sz w:val="22"/>
-          <w:szCs w:val="22"/>
-        </w:rPr>
-        <w:t>.</w:t>
+        <w:t>I implemented the decision tree as a class, as recommended by the spec. It was rewarding to build it completely from scratch without any help, but took a little while, and hence is minimalistic as of now. There is no pruning, dealing with attributes, heuristics for faster training, or Adaboost.</w:t>
       </w:r>
     </w:p>
     <w:p>
@@ -177,25 +145,7 @@
           <w:sz w:val="22"/>
           <w:szCs w:val="22"/>
         </w:rPr>
-        <w:t xml:space="preserve">Implemented both the entropy and </w:t>
-      </w:r>
-      <w:proofErr w:type="spellStart"/>
-      <w:r>
-        <w:rPr>
-          <w:rFonts w:ascii="Times New Roman" w:hAnsi="Times New Roman" w:cs="Times New Roman"/>
-          <w:sz w:val="22"/>
-          <w:szCs w:val="22"/>
-        </w:rPr>
-        <w:t>gini</w:t>
-      </w:r>
-      <w:proofErr w:type="spellEnd"/>
-      <w:r>
-        <w:rPr>
-          <w:rFonts w:ascii="Times New Roman" w:hAnsi="Times New Roman" w:cs="Times New Roman"/>
-          <w:sz w:val="22"/>
-          <w:szCs w:val="22"/>
-        </w:rPr>
-        <w:t xml:space="preserve"> impurity techniques</w:t>
+        <w:t>Implemented both the entropy and gini impurity techniques</w:t>
       </w:r>
     </w:p>
     <w:p>
@@ -1679,25 +1629,14 @@
                 <w:szCs w:val="18"/>
               </w:rPr>
             </w:pPr>
-            <w:proofErr w:type="spellStart"/>
-            <w:r>
-              <w:rPr>
-                <w:rFonts w:ascii="Monaco" w:hAnsi="Monaco" w:cs="Monaco"/>
-                <w:color w:val="000000"/>
-                <w:sz w:val="18"/>
-                <w:szCs w:val="18"/>
-              </w:rPr>
-              <w:t>Num</w:t>
-            </w:r>
-            <w:proofErr w:type="spellEnd"/>
-            <w:r>
-              <w:rPr>
-                <w:rFonts w:ascii="Monaco" w:hAnsi="Monaco" w:cs="Monaco"/>
-                <w:color w:val="000000"/>
-                <w:sz w:val="18"/>
-                <w:szCs w:val="18"/>
-              </w:rPr>
-              <w:t xml:space="preserve"> Trees: </w:t>
+            <w:r>
+              <w:rPr>
+                <w:rFonts w:ascii="Monaco" w:hAnsi="Monaco" w:cs="Monaco"/>
+                <w:color w:val="000000"/>
+                <w:sz w:val="18"/>
+                <w:szCs w:val="18"/>
+              </w:rPr>
+              <w:t xml:space="preserve">Num Trees: </w:t>
             </w:r>
             <w:r>
               <w:rPr>
@@ -2604,25 +2543,7 @@
           <w:sz w:val="22"/>
           <w:szCs w:val="22"/>
         </w:rPr>
-        <w:t xml:space="preserve">Best </w:t>
-      </w:r>
-      <w:proofErr w:type="spellStart"/>
-      <w:r>
-        <w:rPr>
-          <w:rFonts w:ascii="Times New Roman" w:hAnsi="Times New Roman" w:cs="Times New Roman"/>
-          <w:sz w:val="22"/>
-          <w:szCs w:val="22"/>
-        </w:rPr>
-        <w:t>Kaggle</w:t>
-      </w:r>
-      <w:proofErr w:type="spellEnd"/>
-      <w:r>
-        <w:rPr>
-          <w:rFonts w:ascii="Times New Roman" w:hAnsi="Times New Roman" w:cs="Times New Roman"/>
-          <w:sz w:val="22"/>
-          <w:szCs w:val="22"/>
-        </w:rPr>
-        <w:t xml:space="preserve"> Score</w:t>
+        <w:t>Best Kaggle Score</w:t>
       </w:r>
     </w:p>
     <w:p>
@@ -2712,12 +2633,329 @@
     </w:p>
     <w:p>
       <w:pPr>
+        <w:pStyle w:val="ListParagraph"/>
+        <w:numPr>
+          <w:ilvl w:val="0"/>
+          <w:numId w:val="1"/>
+        </w:numPr>
+        <w:rPr>
+          <w:rFonts w:ascii="Times New Roman" w:hAnsi="Times New Roman" w:cs="Times New Roman"/>
+          <w:sz w:val="22"/>
+          <w:szCs w:val="22"/>
+        </w:rPr>
+      </w:pPr>
+      <w:r>
+        <w:rPr>
+          <w:rFonts w:ascii="Times New Roman" w:hAnsi="Times New Roman" w:cs="Times New Roman"/>
+          <w:sz w:val="22"/>
+          <w:szCs w:val="22"/>
+        </w:rPr>
+        <w:t xml:space="preserve">Feature </w:t>
+      </w:r>
+      <w:r>
+        <w:rPr>
+          <w:rFonts w:ascii="Times New Roman" w:hAnsi="Times New Roman" w:cs="Times New Roman"/>
+          <w:sz w:val="22"/>
+          <w:szCs w:val="22"/>
+        </w:rPr>
+        <w:t>38</w:t>
+      </w:r>
+      <w:r>
+        <w:rPr>
+          <w:rFonts w:ascii="Times New Roman" w:hAnsi="Times New Roman" w:cs="Times New Roman"/>
+          <w:sz w:val="22"/>
+          <w:szCs w:val="22"/>
+        </w:rPr>
+        <w:t xml:space="preserve"> (“</w:t>
+      </w:r>
+      <w:r>
+        <w:rPr>
+          <w:rFonts w:ascii="Times New Roman" w:hAnsi="Times New Roman" w:cs="Times New Roman"/>
+          <w:sz w:val="22"/>
+          <w:szCs w:val="22"/>
+        </w:rPr>
+        <w:t>sex</w:t>
+      </w:r>
+      <w:bookmarkStart w:id="0" w:name="_GoBack"/>
+      <w:bookmarkEnd w:id="0"/>
+      <w:r>
+        <w:rPr>
+          <w:rFonts w:ascii="Times New Roman" w:hAnsi="Times New Roman" w:cs="Times New Roman"/>
+          <w:sz w:val="22"/>
+          <w:szCs w:val="22"/>
+        </w:rPr>
+        <w:t xml:space="preserve">”): </w:t>
+      </w:r>
+      <w:r>
+        <w:rPr>
+          <w:rFonts w:ascii="Times New Roman" w:hAnsi="Times New Roman" w:cs="Times New Roman"/>
+          <w:sz w:val="22"/>
+          <w:szCs w:val="22"/>
+        </w:rPr>
+        <w:t>0.044</w:t>
+      </w:r>
+    </w:p>
+    <w:p>
+      <w:pPr>
+        <w:pStyle w:val="ListParagraph"/>
+        <w:numPr>
+          <w:ilvl w:val="0"/>
+          <w:numId w:val="1"/>
+        </w:numPr>
+        <w:rPr>
+          <w:rFonts w:ascii="Times New Roman" w:hAnsi="Times New Roman" w:cs="Times New Roman"/>
+          <w:sz w:val="22"/>
+          <w:szCs w:val="22"/>
+        </w:rPr>
+      </w:pPr>
+      <w:r>
+        <w:rPr>
+          <w:rFonts w:ascii="Times New Roman" w:hAnsi="Times New Roman" w:cs="Times New Roman"/>
+          <w:sz w:val="22"/>
+          <w:szCs w:val="22"/>
+        </w:rPr>
+        <w:t xml:space="preserve">Feature </w:t>
+      </w:r>
+      <w:r>
+        <w:rPr>
+          <w:rFonts w:ascii="Times New Roman" w:hAnsi="Times New Roman" w:cs="Times New Roman"/>
+          <w:sz w:val="22"/>
+          <w:szCs w:val="22"/>
+        </w:rPr>
+        <w:t xml:space="preserve">5 </w:t>
+      </w:r>
+      <w:r>
+        <w:rPr>
+          <w:rFonts w:ascii="Times New Roman" w:hAnsi="Times New Roman" w:cs="Times New Roman"/>
+          <w:sz w:val="22"/>
+          <w:szCs w:val="22"/>
+        </w:rPr>
+        <w:t>(</w:t>
+      </w:r>
+      <w:r>
+        <w:rPr>
+          <w:rFonts w:ascii="Times New Roman" w:hAnsi="Times New Roman" w:cs="Times New Roman"/>
+          <w:sz w:val="22"/>
+          <w:szCs w:val="22"/>
+        </w:rPr>
+        <w:t>“prescription”</w:t>
+      </w:r>
+      <w:r>
+        <w:rPr>
+          <w:rFonts w:ascii="Times New Roman" w:hAnsi="Times New Roman" w:cs="Times New Roman"/>
+          <w:sz w:val="22"/>
+          <w:szCs w:val="22"/>
+        </w:rPr>
+        <w:t xml:space="preserve">): </w:t>
+      </w:r>
+      <w:r>
+        <w:rPr>
+          <w:rFonts w:ascii="Times New Roman" w:hAnsi="Times New Roman" w:cs="Times New Roman"/>
+          <w:sz w:val="22"/>
+          <w:szCs w:val="22"/>
+        </w:rPr>
+        <w:t>0.028</w:t>
+      </w:r>
+    </w:p>
+    <w:p>
+      <w:pPr>
+        <w:pStyle w:val="ListParagraph"/>
+        <w:numPr>
+          <w:ilvl w:val="0"/>
+          <w:numId w:val="1"/>
+        </w:numPr>
+        <w:rPr>
+          <w:rFonts w:ascii="Times New Roman" w:hAnsi="Times New Roman" w:cs="Times New Roman"/>
+          <w:sz w:val="22"/>
+          <w:szCs w:val="22"/>
+        </w:rPr>
+      </w:pPr>
+      <w:r>
+        <w:rPr>
+          <w:rFonts w:ascii="Times New Roman" w:hAnsi="Times New Roman" w:cs="Times New Roman"/>
+          <w:sz w:val="22"/>
+          <w:szCs w:val="22"/>
+        </w:rPr>
+        <w:t xml:space="preserve">Feature </w:t>
+      </w:r>
+      <w:r>
+        <w:rPr>
+          <w:rFonts w:ascii="Times New Roman" w:hAnsi="Times New Roman" w:cs="Times New Roman"/>
+          <w:sz w:val="22"/>
+          <w:szCs w:val="22"/>
+        </w:rPr>
+        <w:t xml:space="preserve">8 </w:t>
+      </w:r>
+      <w:r>
+        <w:rPr>
+          <w:rFonts w:ascii="Times New Roman" w:hAnsi="Times New Roman" w:cs="Times New Roman"/>
+          <w:sz w:val="22"/>
+          <w:szCs w:val="22"/>
+        </w:rPr>
+        <w:t>(</w:t>
+      </w:r>
+      <w:r>
+        <w:rPr>
+          <w:rFonts w:ascii="Times New Roman" w:hAnsi="Times New Roman" w:cs="Times New Roman"/>
+          <w:sz w:val="22"/>
+          <w:szCs w:val="22"/>
+        </w:rPr>
+        <w:t>“featured”</w:t>
+      </w:r>
+      <w:r>
+        <w:rPr>
+          <w:rFonts w:ascii="Times New Roman" w:hAnsi="Times New Roman" w:cs="Times New Roman"/>
+          <w:sz w:val="22"/>
+          <w:szCs w:val="22"/>
+        </w:rPr>
+        <w:t xml:space="preserve">): </w:t>
+      </w:r>
+      <w:r>
+        <w:rPr>
+          <w:rFonts w:ascii="Times New Roman" w:hAnsi="Times New Roman" w:cs="Times New Roman"/>
+          <w:sz w:val="22"/>
+          <w:szCs w:val="22"/>
+        </w:rPr>
+        <w:t>0.0224</w:t>
+      </w:r>
+    </w:p>
+    <w:p>
+      <w:pPr>
+        <w:pStyle w:val="ListParagraph"/>
+        <w:numPr>
+          <w:ilvl w:val="0"/>
+          <w:numId w:val="1"/>
+        </w:numPr>
+        <w:rPr>
+          <w:rFonts w:ascii="Times New Roman" w:hAnsi="Times New Roman" w:cs="Times New Roman"/>
+          <w:sz w:val="22"/>
+          <w:szCs w:val="22"/>
+        </w:rPr>
+      </w:pPr>
+      <w:r>
+        <w:rPr>
+          <w:rFonts w:ascii="Times New Roman" w:hAnsi="Times New Roman" w:cs="Times New Roman"/>
+          <w:sz w:val="22"/>
+          <w:szCs w:val="22"/>
+        </w:rPr>
+        <w:t xml:space="preserve">Feature </w:t>
+      </w:r>
+      <w:r>
+        <w:rPr>
+          <w:rFonts w:ascii="Times New Roman" w:hAnsi="Times New Roman" w:cs="Times New Roman"/>
+          <w:sz w:val="22"/>
+          <w:szCs w:val="22"/>
+        </w:rPr>
+        <w:t xml:space="preserve">6 </w:t>
+      </w:r>
+      <w:r>
+        <w:rPr>
+          <w:rFonts w:ascii="Times New Roman" w:hAnsi="Times New Roman" w:cs="Times New Roman"/>
+          <w:sz w:val="22"/>
+          <w:szCs w:val="22"/>
+        </w:rPr>
+        <w:t>(</w:t>
+      </w:r>
+      <w:r>
+        <w:rPr>
+          <w:rFonts w:ascii="Times New Roman" w:hAnsi="Times New Roman" w:cs="Times New Roman"/>
+          <w:sz w:val="22"/>
+          <w:szCs w:val="22"/>
+        </w:rPr>
+        <w:t>“creative”</w:t>
+      </w:r>
+      <w:r>
+        <w:rPr>
+          <w:rFonts w:ascii="Times New Roman" w:hAnsi="Times New Roman" w:cs="Times New Roman"/>
+          <w:sz w:val="22"/>
+          <w:szCs w:val="22"/>
+        </w:rPr>
+        <w:t xml:space="preserve">): </w:t>
+      </w:r>
+      <w:r>
+        <w:rPr>
+          <w:rFonts w:ascii="Times New Roman" w:hAnsi="Times New Roman" w:cs="Times New Roman"/>
+          <w:sz w:val="22"/>
+          <w:szCs w:val="22"/>
+        </w:rPr>
+        <w:t>0.0124</w:t>
+      </w:r>
+    </w:p>
+    <w:p>
+      <w:pPr>
+        <w:pStyle w:val="ListParagraph"/>
+        <w:widowControl w:val="0"/>
+        <w:numPr>
+          <w:ilvl w:val="0"/>
+          <w:numId w:val="1"/>
+        </w:numPr>
+        <w:autoSpaceDE w:val="0"/>
+        <w:autoSpaceDN w:val="0"/>
+        <w:adjustRightInd w:val="0"/>
+        <w:rPr>
+          <w:rFonts w:ascii="Times New Roman" w:hAnsi="Times New Roman" w:cs="Times New Roman"/>
+          <w:sz w:val="22"/>
+          <w:szCs w:val="22"/>
+        </w:rPr>
+      </w:pPr>
+      <w:r>
+        <w:rPr>
+          <w:rFonts w:ascii="Times New Roman" w:hAnsi="Times New Roman" w:cs="Times New Roman"/>
+          <w:sz w:val="22"/>
+          <w:szCs w:val="22"/>
+        </w:rPr>
+        <w:t xml:space="preserve">Feature </w:t>
+      </w:r>
+      <w:r>
+        <w:rPr>
+          <w:rFonts w:ascii="Times New Roman" w:hAnsi="Times New Roman" w:cs="Times New Roman"/>
+          <w:sz w:val="22"/>
+          <w:szCs w:val="22"/>
+        </w:rPr>
+        <w:t xml:space="preserve">39 </w:t>
+      </w:r>
+      <w:r>
+        <w:rPr>
+          <w:rFonts w:ascii="Times New Roman" w:hAnsi="Times New Roman" w:cs="Times New Roman"/>
+          <w:sz w:val="22"/>
+          <w:szCs w:val="22"/>
+        </w:rPr>
+        <w:t>(</w:t>
+      </w:r>
+      <w:r>
+        <w:rPr>
+          <w:rFonts w:ascii="Times New Roman" w:hAnsi="Times New Roman" w:cs="Times New Roman"/>
+          <w:sz w:val="22"/>
+          <w:szCs w:val="22"/>
+        </w:rPr>
+        <w:t>“viagra”</w:t>
+      </w:r>
+      <w:r>
+        <w:rPr>
+          <w:rFonts w:ascii="Times New Roman" w:hAnsi="Times New Roman" w:cs="Times New Roman"/>
+          <w:sz w:val="22"/>
+          <w:szCs w:val="22"/>
+        </w:rPr>
+        <w:t xml:space="preserve">): </w:t>
+      </w:r>
+      <w:r>
+        <w:rPr>
+          <w:rFonts w:ascii="Times New Roman" w:hAnsi="Times New Roman" w:cs="Times New Roman"/>
+          <w:sz w:val="22"/>
+          <w:szCs w:val="22"/>
+        </w:rPr>
+        <w:t>0.0042</w:t>
+      </w:r>
+    </w:p>
+    <w:p>
+      <w:pPr>
         <w:widowControl w:val="0"/>
         <w:autoSpaceDE w:val="0"/>
         <w:autoSpaceDN w:val="0"/>
         <w:adjustRightInd w:val="0"/>
         <w:rPr>
           <w:rFonts w:ascii="Times New Roman" w:hAnsi="Times New Roman" w:cs="Times New Roman"/>
+          <w:b/>
           <w:sz w:val="22"/>
           <w:szCs w:val="22"/>
         </w:rPr>
@@ -2736,6 +2974,33 @@
           <w:szCs w:val="22"/>
         </w:rPr>
       </w:pPr>
+      <w:r>
+        <w:rPr>
+          <w:rFonts w:ascii="Times New Roman" w:hAnsi="Times New Roman" w:cs="Times New Roman"/>
+          <w:b/>
+          <w:sz w:val="22"/>
+          <w:szCs w:val="22"/>
+        </w:rPr>
+        <w:t>Most Common Splits (</w:t>
+      </w:r>
+      <w:r>
+        <w:rPr>
+          <w:rFonts w:ascii="Times New Roman" w:hAnsi="Times New Roman" w:cs="Times New Roman"/>
+          <w:b/>
+          <w:sz w:val="22"/>
+          <w:szCs w:val="22"/>
+        </w:rPr>
+        <w:t>Random Forest</w:t>
+      </w:r>
+      <w:r>
+        <w:rPr>
+          <w:rFonts w:ascii="Times New Roman" w:hAnsi="Times New Roman" w:cs="Times New Roman"/>
+          <w:b/>
+          <w:sz w:val="22"/>
+          <w:szCs w:val="22"/>
+        </w:rPr>
+        <w:t>)</w:t>
+      </w:r>
     </w:p>
     <w:p>
       <w:pPr>
@@ -2745,53 +3010,10 @@
         <w:adjustRightInd w:val="0"/>
         <w:rPr>
           <w:rFonts w:ascii="Times New Roman" w:hAnsi="Times New Roman" w:cs="Times New Roman"/>
-          <w:b/>
-          <w:sz w:val="22"/>
-          <w:szCs w:val="22"/>
-        </w:rPr>
-      </w:pPr>
-      <w:r>
-        <w:rPr>
-          <w:rFonts w:ascii="Times New Roman" w:hAnsi="Times New Roman" w:cs="Times New Roman"/>
-          <w:b/>
-          <w:sz w:val="22"/>
-          <w:szCs w:val="22"/>
-        </w:rPr>
-        <w:t>Most Common Splits (</w:t>
-      </w:r>
-      <w:r>
-        <w:rPr>
-          <w:rFonts w:ascii="Times New Roman" w:hAnsi="Times New Roman" w:cs="Times New Roman"/>
-          <w:b/>
-          <w:sz w:val="22"/>
-          <w:szCs w:val="22"/>
-        </w:rPr>
-        <w:t>Random Forest</w:t>
-      </w:r>
-      <w:r>
-        <w:rPr>
-          <w:rFonts w:ascii="Times New Roman" w:hAnsi="Times New Roman" w:cs="Times New Roman"/>
-          <w:b/>
-          <w:sz w:val="22"/>
-          <w:szCs w:val="22"/>
-        </w:rPr>
-        <w:t>)</w:t>
-      </w:r>
-    </w:p>
-    <w:p>
-      <w:pPr>
-        <w:widowControl w:val="0"/>
-        <w:autoSpaceDE w:val="0"/>
-        <w:autoSpaceDN w:val="0"/>
-        <w:adjustRightInd w:val="0"/>
-        <w:rPr>
-          <w:rFonts w:ascii="Times New Roman" w:hAnsi="Times New Roman" w:cs="Times New Roman"/>
-          <w:sz w:val="22"/>
-          <w:szCs w:val="22"/>
-        </w:rPr>
-      </w:pPr>
-      <w:bookmarkStart w:id="0" w:name="_GoBack"/>
-      <w:bookmarkEnd w:id="0"/>
+          <w:sz w:val="22"/>
+          <w:szCs w:val="22"/>
+        </w:rPr>
+      </w:pPr>
     </w:p>
     <w:p>
       <w:pPr>
@@ -3091,7 +3313,7 @@
   <w:abstractNum w:abstractNumId="2">
     <w:nsid w:val="56263A03"/>
     <w:multiLevelType w:val="hybridMultilevel"/>
-    <w:tmpl w:val="AE62550A"/>
+    <w:tmpl w:val="A86E0C0A"/>
     <w:lvl w:ilvl="0" w:tplc="04090001">
       <w:start w:val="1"/>
       <w:numFmt w:val="bullet"/>
@@ -3488,7 +3710,6 @@
   <w:style w:type="character" w:default="1" w:styleId="DefaultParagraphFont">
     <w:name w:val="Default Paragraph Font"/>
     <w:uiPriority w:val="1"/>
-    <w:semiHidden/>
     <w:unhideWhenUsed/>
   </w:style>
   <w:style w:type="table" w:default="1" w:styleId="TableNormal">
@@ -3719,7 +3940,6 @@
   <w:style w:type="character" w:default="1" w:styleId="DefaultParagraphFont">
     <w:name w:val="Default Paragraph Font"/>
     <w:uiPriority w:val="1"/>
-    <w:semiHidden/>
     <w:unhideWhenUsed/>
   </w:style>
   <w:style w:type="table" w:default="1" w:styleId="TableNormal">

</xml_diff>

<commit_message>
Changes to see feature split on at top of forest
</commit_message>
<xml_diff>
--- a/HW5/Homework_5_Writeup.docx
+++ b/HW5/Homework_5_Writeup.docx
@@ -2676,8 +2676,6 @@
         </w:rPr>
         <w:t>sex</w:t>
       </w:r>
-      <w:bookmarkStart w:id="0" w:name="_GoBack"/>
-      <w:bookmarkEnd w:id="0"/>
       <w:r>
         <w:rPr>
           <w:rFonts w:ascii="Times New Roman" w:hAnsi="Times New Roman" w:cs="Times New Roman"/>
@@ -2981,7 +2979,45 @@
           <w:sz w:val="22"/>
           <w:szCs w:val="22"/>
         </w:rPr>
-        <w:t>Most Common Splits (</w:t>
+        <w:t>Most Common Splits</w:t>
+      </w:r>
+      <w:r>
+        <w:rPr>
+          <w:rFonts w:ascii="Times New Roman" w:hAnsi="Times New Roman" w:cs="Times New Roman"/>
+          <w:b/>
+          <w:sz w:val="22"/>
+          <w:szCs w:val="22"/>
+        </w:rPr>
+        <w:t xml:space="preserve"> at the </w:t>
+      </w:r>
+      <w:r>
+        <w:rPr>
+          <w:rFonts w:ascii="Times New Roman" w:hAnsi="Times New Roman" w:cs="Times New Roman"/>
+          <w:b/>
+          <w:sz w:val="22"/>
+          <w:szCs w:val="22"/>
+        </w:rPr>
+        <w:t>R</w:t>
+      </w:r>
+      <w:bookmarkStart w:id="0" w:name="_GoBack"/>
+      <w:bookmarkEnd w:id="0"/>
+      <w:r>
+        <w:rPr>
+          <w:rFonts w:ascii="Times New Roman" w:hAnsi="Times New Roman" w:cs="Times New Roman"/>
+          <w:b/>
+          <w:sz w:val="22"/>
+          <w:szCs w:val="22"/>
+        </w:rPr>
+        <w:t>oot</w:t>
+      </w:r>
+      <w:r>
+        <w:rPr>
+          <w:rFonts w:ascii="Times New Roman" w:hAnsi="Times New Roman" w:cs="Times New Roman"/>
+          <w:b/>
+          <w:sz w:val="22"/>
+          <w:szCs w:val="22"/>
+        </w:rPr>
+        <w:t xml:space="preserve"> (</w:t>
       </w:r>
       <w:r>
         <w:rPr>
@@ -3004,7 +3040,12 @@
     </w:p>
     <w:p>
       <w:pPr>
+        <w:pStyle w:val="ListParagraph"/>
         <w:widowControl w:val="0"/>
+        <w:numPr>
+          <w:ilvl w:val="0"/>
+          <w:numId w:val="5"/>
+        </w:numPr>
         <w:autoSpaceDE w:val="0"/>
         <w:autoSpaceDN w:val="0"/>
         <w:adjustRightInd w:val="0"/>
@@ -3014,6 +3055,47 @@
           <w:szCs w:val="22"/>
         </w:rPr>
       </w:pPr>
+      <w:r>
+        <w:rPr>
+          <w:rFonts w:ascii="Times New Roman" w:hAnsi="Times New Roman" w:cs="Times New Roman"/>
+          <w:sz w:val="22"/>
+          <w:szCs w:val="22"/>
+        </w:rPr>
+        <w:t>All my trees</w:t>
+      </w:r>
+      <w:r>
+        <w:rPr>
+          <w:rFonts w:ascii="Times New Roman" w:hAnsi="Times New Roman" w:cs="Times New Roman"/>
+          <w:sz w:val="22"/>
+          <w:szCs w:val="22"/>
+        </w:rPr>
+        <w:t xml:space="preserve"> (40)</w:t>
+      </w:r>
+      <w:r>
+        <w:rPr>
+          <w:rFonts w:ascii="Times New Roman" w:hAnsi="Times New Roman" w:cs="Times New Roman"/>
+          <w:sz w:val="22"/>
+          <w:szCs w:val="22"/>
+        </w:rPr>
+        <w:t xml:space="preserve"> split on feature 35 (“at”):</w:t>
+      </w:r>
+      <w:r>
+        <w:rPr>
+          <w:rFonts w:ascii="Monaco" w:hAnsi="Monaco" w:cs="Monaco"/>
+          <w:color w:val="000000"/>
+          <w:sz w:val="22"/>
+          <w:szCs w:val="22"/>
+        </w:rPr>
+        <w:t xml:space="preserve"> </w:t>
+      </w:r>
+      <w:r>
+        <w:rPr>
+          <w:rFonts w:ascii="Times New Roman" w:hAnsi="Times New Roman" w:cs="Times New Roman"/>
+          <w:sz w:val="22"/>
+          <w:szCs w:val="22"/>
+        </w:rPr>
+        <w:t>0.044</w:t>
+      </w:r>
     </w:p>
     <w:p>
       <w:pPr>
@@ -3311,6 +3393,119 @@
     </w:lvl>
   </w:abstractNum>
   <w:abstractNum w:abstractNumId="2">
+    <w:nsid w:val="25125884"/>
+    <w:multiLevelType w:val="hybridMultilevel"/>
+    <w:tmpl w:val="29F4CE28"/>
+    <w:lvl w:ilvl="0" w:tplc="04090001">
+      <w:start w:val="1"/>
+      <w:numFmt w:val="bullet"/>
+      <w:lvlText w:val=""/>
+      <w:lvlJc w:val="left"/>
+      <w:pPr>
+        <w:ind w:left="720" w:hanging="360"/>
+      </w:pPr>
+      <w:rPr>
+        <w:rFonts w:ascii="Symbol" w:hAnsi="Symbol" w:hint="default"/>
+      </w:rPr>
+    </w:lvl>
+    <w:lvl w:ilvl="1" w:tplc="04090003" w:tentative="1">
+      <w:start w:val="1"/>
+      <w:numFmt w:val="bullet"/>
+      <w:lvlText w:val="o"/>
+      <w:lvlJc w:val="left"/>
+      <w:pPr>
+        <w:ind w:left="1440" w:hanging="360"/>
+      </w:pPr>
+      <w:rPr>
+        <w:rFonts w:ascii="Courier New" w:hAnsi="Courier New" w:cs="Courier New" w:hint="default"/>
+      </w:rPr>
+    </w:lvl>
+    <w:lvl w:ilvl="2" w:tplc="04090005" w:tentative="1">
+      <w:start w:val="1"/>
+      <w:numFmt w:val="bullet"/>
+      <w:lvlText w:val=""/>
+      <w:lvlJc w:val="left"/>
+      <w:pPr>
+        <w:ind w:left="2160" w:hanging="360"/>
+      </w:pPr>
+      <w:rPr>
+        <w:rFonts w:ascii="Wingdings" w:hAnsi="Wingdings" w:hint="default"/>
+      </w:rPr>
+    </w:lvl>
+    <w:lvl w:ilvl="3" w:tplc="04090001" w:tentative="1">
+      <w:start w:val="1"/>
+      <w:numFmt w:val="bullet"/>
+      <w:lvlText w:val=""/>
+      <w:lvlJc w:val="left"/>
+      <w:pPr>
+        <w:ind w:left="2880" w:hanging="360"/>
+      </w:pPr>
+      <w:rPr>
+        <w:rFonts w:ascii="Symbol" w:hAnsi="Symbol" w:hint="default"/>
+      </w:rPr>
+    </w:lvl>
+    <w:lvl w:ilvl="4" w:tplc="04090003" w:tentative="1">
+      <w:start w:val="1"/>
+      <w:numFmt w:val="bullet"/>
+      <w:lvlText w:val="o"/>
+      <w:lvlJc w:val="left"/>
+      <w:pPr>
+        <w:ind w:left="3600" w:hanging="360"/>
+      </w:pPr>
+      <w:rPr>
+        <w:rFonts w:ascii="Courier New" w:hAnsi="Courier New" w:cs="Courier New" w:hint="default"/>
+      </w:rPr>
+    </w:lvl>
+    <w:lvl w:ilvl="5" w:tplc="04090005" w:tentative="1">
+      <w:start w:val="1"/>
+      <w:numFmt w:val="bullet"/>
+      <w:lvlText w:val=""/>
+      <w:lvlJc w:val="left"/>
+      <w:pPr>
+        <w:ind w:left="4320" w:hanging="360"/>
+      </w:pPr>
+      <w:rPr>
+        <w:rFonts w:ascii="Wingdings" w:hAnsi="Wingdings" w:hint="default"/>
+      </w:rPr>
+    </w:lvl>
+    <w:lvl w:ilvl="6" w:tplc="04090001" w:tentative="1">
+      <w:start w:val="1"/>
+      <w:numFmt w:val="bullet"/>
+      <w:lvlText w:val=""/>
+      <w:lvlJc w:val="left"/>
+      <w:pPr>
+        <w:ind w:left="5040" w:hanging="360"/>
+      </w:pPr>
+      <w:rPr>
+        <w:rFonts w:ascii="Symbol" w:hAnsi="Symbol" w:hint="default"/>
+      </w:rPr>
+    </w:lvl>
+    <w:lvl w:ilvl="7" w:tplc="04090003" w:tentative="1">
+      <w:start w:val="1"/>
+      <w:numFmt w:val="bullet"/>
+      <w:lvlText w:val="o"/>
+      <w:lvlJc w:val="left"/>
+      <w:pPr>
+        <w:ind w:left="5760" w:hanging="360"/>
+      </w:pPr>
+      <w:rPr>
+        <w:rFonts w:ascii="Courier New" w:hAnsi="Courier New" w:cs="Courier New" w:hint="default"/>
+      </w:rPr>
+    </w:lvl>
+    <w:lvl w:ilvl="8" w:tplc="04090005" w:tentative="1">
+      <w:start w:val="1"/>
+      <w:numFmt w:val="bullet"/>
+      <w:lvlText w:val=""/>
+      <w:lvlJc w:val="left"/>
+      <w:pPr>
+        <w:ind w:left="6480" w:hanging="360"/>
+      </w:pPr>
+      <w:rPr>
+        <w:rFonts w:ascii="Wingdings" w:hAnsi="Wingdings" w:hint="default"/>
+      </w:rPr>
+    </w:lvl>
+  </w:abstractNum>
+  <w:abstractNum w:abstractNumId="3">
     <w:nsid w:val="56263A03"/>
     <w:multiLevelType w:val="hybridMultilevel"/>
     <w:tmpl w:val="A86E0C0A"/>
@@ -3423,7 +3618,7 @@
       </w:rPr>
     </w:lvl>
   </w:abstractNum>
-  <w:abstractNum w:abstractNumId="3">
+  <w:abstractNum w:abstractNumId="4">
     <w:nsid w:val="59AE217C"/>
     <w:multiLevelType w:val="hybridMultilevel"/>
     <w:tmpl w:val="77BCF758"/>
@@ -3537,16 +3732,19 @@
     </w:lvl>
   </w:abstractNum>
   <w:num w:numId="1">
-    <w:abstractNumId w:val="2"/>
+    <w:abstractNumId w:val="3"/>
   </w:num>
   <w:num w:numId="2">
     <w:abstractNumId w:val="0"/>
   </w:num>
   <w:num w:numId="3">
-    <w:abstractNumId w:val="3"/>
+    <w:abstractNumId w:val="4"/>
   </w:num>
   <w:num w:numId="4">
     <w:abstractNumId w:val="1"/>
+  </w:num>
+  <w:num w:numId="5">
+    <w:abstractNumId w:val="2"/>
   </w:num>
 </w:numbering>
 </file>

</xml_diff>